<commit_message>
" -> 1 of 1 passed. pylint: 7.50/10 "
</commit_message>
<xml_diff>
--- a/cspp1-assignments/m12/p1/New Microsoft Word Document.docx
+++ b/cspp1-assignments/m12/p1/New Microsoft Word Document.docx
@@ -13,9 +13,18 @@
       </w:r>
     </w:p>
     <w:p>
+      <w:r>
+        <w:t>Social network</w:t>
+      </w:r>
+    </w:p>
+    <w:p>
+      <w:r>
+        <w:t>3f295763440ec71da202d2259331dc5ce215df7c</w:t>
+      </w:r>
       <w:bookmarkStart w:id="0" w:name="_GoBack"/>
       <w:bookmarkEnd w:id="0"/>
     </w:p>
+    <w:p/>
     <w:sectPr>
       <w:pgSz w:w="11906" w:h="16838"/>
       <w:pgMar w:top="1440" w:right="1440" w:bottom="1440" w:left="1440" w:header="708" w:footer="708" w:gutter="0"/>
@@ -149,6 +158,7 @@
     <w:lsdException w:name="HTML Sample" w:semiHidden="1" w:unhideWhenUsed="1"/>
     <w:lsdException w:name="HTML Typewriter" w:semiHidden="1" w:unhideWhenUsed="1"/>
     <w:lsdException w:name="HTML Variable" w:semiHidden="1" w:unhideWhenUsed="1"/>
+    <w:lsdException w:name="Normal Table" w:semiHidden="1" w:unhideWhenUsed="1"/>
     <w:lsdException w:name="annotation subject" w:semiHidden="1" w:unhideWhenUsed="1"/>
     <w:lsdException w:name="No List" w:semiHidden="1" w:unhideWhenUsed="1"/>
     <w:lsdException w:name="Outline List 1" w:semiHidden="1" w:unhideWhenUsed="1"/>
@@ -195,8 +205,10 @@
     <w:lsdException w:name="Table Subtle 2" w:semiHidden="1" w:unhideWhenUsed="1"/>
     <w:lsdException w:name="Table Web 1" w:semiHidden="1" w:unhideWhenUsed="1"/>
     <w:lsdException w:name="Table Web 2" w:semiHidden="1" w:unhideWhenUsed="1"/>
+    <w:lsdException w:name="Table Web 3" w:semiHidden="1" w:unhideWhenUsed="1"/>
     <w:lsdException w:name="Balloon Text" w:semiHidden="1" w:unhideWhenUsed="1"/>
     <w:lsdException w:name="Table Grid" w:uiPriority="39"/>
+    <w:lsdException w:name="Table Theme" w:semiHidden="1" w:unhideWhenUsed="1"/>
     <w:lsdException w:name="Placeholder Text" w:semiHidden="1"/>
     <w:lsdException w:name="No Spacing" w:uiPriority="1" w:qFormat="1"/>
     <w:lsdException w:name="Light Shading" w:uiPriority="60"/>

</xml_diff>